<commit_message>
ItemRepeater TraverseUtils.ElementsBetween with end element in nested element content bug fix
</commit_message>
<xml_diff>
--- a/TsSoft.Docx.TemplateEngine.Test/ItemRepeaterNested2IRDemoWithoutSeparator.docx
+++ b/TsSoft.Docx.TemplateEngine.Test/ItemRepeaterNested2IRDemoWithoutSeparator.docx
@@ -673,10 +673,13 @@
                   <w:t>./</w:t>
                 </w:r>
                 <w:r>
+                  <w:t>I</w:t>
+                </w:r>
+                <w:r>
                   <w:rPr>
                     <w:lang w:val="en-US"/>
                   </w:rPr>
-                  <w:t>info</w:t>
+                  <w:t>nfo</w:t>
                 </w:r>
               </w:p>
             </w:sdtContent>
@@ -1245,7 +1248,7 @@
       <w:docPartBody>
         <w:p>
           <w:pPr>
-            <w:pStyle w:val="34FF3303FCD04D6FBEE17B4FE1BE11E320"/>
+            <w:pStyle w:val="34FF3303FCD04D6FBEE17B4FE1BE11E321"/>
           </w:pPr>
           <w:r>
             <w:rPr>
@@ -1274,7 +1277,7 @@
       <w:docPartBody>
         <w:p>
           <w:pPr>
-            <w:pStyle w:val="DD20BE96C1704BF9AE12C50F8FA432D220"/>
+            <w:pStyle w:val="DD20BE96C1704BF9AE12C50F8FA432D221"/>
           </w:pPr>
           <w:r>
             <w:rPr>
@@ -1303,7 +1306,7 @@
       <w:docPartBody>
         <w:p>
           <w:pPr>
-            <w:pStyle w:val="11A81421E18D469198FD2AFE00B5C5DC20"/>
+            <w:pStyle w:val="11A81421E18D469198FD2AFE00B5C5DC21"/>
           </w:pPr>
           <w:r>
             <w:rPr>
@@ -1344,7 +1347,7 @@
       <w:docPartBody>
         <w:p>
           <w:pPr>
-            <w:pStyle w:val="725DF4FFBF7B41A49CACE6F68FC9405722"/>
+            <w:pStyle w:val="725DF4FFBF7B41A49CACE6F68FC9405723"/>
           </w:pPr>
           <w:r>
             <w:rPr>
@@ -1373,7 +1376,7 @@
       <w:docPartBody>
         <w:p>
           <w:pPr>
-            <w:pStyle w:val="1D78EB18FC7A447CAA942B73845A2CE519"/>
+            <w:pStyle w:val="1D78EB18FC7A447CAA942B73845A2CE520"/>
           </w:pPr>
           <w:r>
             <w:rPr>
@@ -1403,7 +1406,7 @@
       <w:docPartBody>
         <w:p>
           <w:pPr>
-            <w:pStyle w:val="A5F8E073F68B4179B0A50ECFB5081DA219"/>
+            <w:pStyle w:val="A5F8E073F68B4179B0A50ECFB5081DA220"/>
           </w:pPr>
           <w:r>
             <w:rPr>
@@ -1432,7 +1435,7 @@
       <w:docPartBody>
         <w:p>
           <w:pPr>
-            <w:pStyle w:val="4D5F7A4CD7CF418AB392B52B08CE620D19"/>
+            <w:pStyle w:val="4D5F7A4CD7CF418AB392B52B08CE620D20"/>
           </w:pPr>
           <w:r>
             <w:rPr>
@@ -1461,7 +1464,7 @@
       <w:docPartBody>
         <w:p>
           <w:pPr>
-            <w:pStyle w:val="2B0B7A5956044BBB8B551AE3ACDD72FB19"/>
+            <w:pStyle w:val="2B0B7A5956044BBB8B551AE3ACDD72FB20"/>
           </w:pPr>
           <w:r>
             <w:rPr>
@@ -1490,7 +1493,7 @@
       <w:docPartBody>
         <w:p>
           <w:pPr>
-            <w:pStyle w:val="4F1C2C89CA854A648D6D56EA2815D7BB13"/>
+            <w:pStyle w:val="4F1C2C89CA854A648D6D56EA2815D7BB14"/>
           </w:pPr>
           <w:r>
             <w:rPr>
@@ -1519,7 +1522,7 @@
       <w:docPartBody>
         <w:p>
           <w:pPr>
-            <w:pStyle w:val="4AAD976DCA8B4026BE0B0446CADDFC6713"/>
+            <w:pStyle w:val="4AAD976DCA8B4026BE0B0446CADDFC6714"/>
           </w:pPr>
           <w:r>
             <w:rPr>
@@ -1549,7 +1552,7 @@
       <w:docPartBody>
         <w:p>
           <w:pPr>
-            <w:pStyle w:val="4922B966FC53442F9EEA44807925436213"/>
+            <w:pStyle w:val="4922B966FC53442F9EEA44807925436214"/>
           </w:pPr>
           <w:r>
             <w:rPr>
@@ -1578,7 +1581,7 @@
       <w:docPartBody>
         <w:p>
           <w:pPr>
-            <w:pStyle w:val="0F44E0A5811C4917903B7857A6BC7B8413"/>
+            <w:pStyle w:val="0F44E0A5811C4917903B7857A6BC7B8414"/>
           </w:pPr>
           <w:r>
             <w:rPr>
@@ -1633,7 +1636,7 @@
       <w:docPartBody>
         <w:p>
           <w:pPr>
-            <w:pStyle w:val="753E5AB6F12245D3B32A1D25533AB9CE9"/>
+            <w:pStyle w:val="753E5AB6F12245D3B32A1D25533AB9CE10"/>
           </w:pPr>
           <w:r>
             <w:t>./</w:t>
@@ -1665,7 +1668,7 @@
       <w:docPartBody>
         <w:p>
           <w:pPr>
-            <w:pStyle w:val="ABEA7B61C07441D5AFF7521C3A72EC9E9"/>
+            <w:pStyle w:val="ABEA7B61C07441D5AFF7521C3A72EC9E10"/>
           </w:pPr>
           <w:r>
             <w:rPr>
@@ -1730,6 +1733,7 @@
     <w:rsid w:val="00575D6F"/>
     <w:rsid w:val="005C37A0"/>
     <w:rsid w:val="005E56DB"/>
+    <w:rsid w:val="006C34F0"/>
     <w:rsid w:val="006F4520"/>
     <w:rsid w:val="00825194"/>
     <w:rsid w:val="008446E4"/>
@@ -3960,6 +3964,118 @@
   <w:style w:type="paragraph" w:customStyle="1" w:styleId="2B0B7A5956044BBB8B551AE3ACDD72FB19">
     <w:name w:val="2B0B7A5956044BBB8B551AE3ACDD72FB19"/>
     <w:rsid w:val="006F4520"/>
+    <w:rPr>
+      <w:rFonts w:eastAsiaTheme="minorHAnsi"/>
+      <w:lang w:eastAsia="en-US"/>
+    </w:rPr>
+  </w:style>
+  <w:style w:type="paragraph" w:customStyle="1" w:styleId="725DF4FFBF7B41A49CACE6F68FC9405723">
+    <w:name w:val="725DF4FFBF7B41A49CACE6F68FC9405723"/>
+    <w:rsid w:val="006C34F0"/>
+    <w:rPr>
+      <w:rFonts w:eastAsiaTheme="minorHAnsi"/>
+      <w:lang w:eastAsia="en-US"/>
+    </w:rPr>
+  </w:style>
+  <w:style w:type="paragraph" w:customStyle="1" w:styleId="34FF3303FCD04D6FBEE17B4FE1BE11E321">
+    <w:name w:val="34FF3303FCD04D6FBEE17B4FE1BE11E321"/>
+    <w:rsid w:val="006C34F0"/>
+    <w:rPr>
+      <w:rFonts w:eastAsiaTheme="minorHAnsi"/>
+      <w:lang w:eastAsia="en-US"/>
+    </w:rPr>
+  </w:style>
+  <w:style w:type="paragraph" w:customStyle="1" w:styleId="DD20BE96C1704BF9AE12C50F8FA432D221">
+    <w:name w:val="DD20BE96C1704BF9AE12C50F8FA432D221"/>
+    <w:rsid w:val="006C34F0"/>
+    <w:rPr>
+      <w:rFonts w:eastAsiaTheme="minorHAnsi"/>
+      <w:lang w:eastAsia="en-US"/>
+    </w:rPr>
+  </w:style>
+  <w:style w:type="paragraph" w:customStyle="1" w:styleId="11A81421E18D469198FD2AFE00B5C5DC21">
+    <w:name w:val="11A81421E18D469198FD2AFE00B5C5DC21"/>
+    <w:rsid w:val="006C34F0"/>
+    <w:rPr>
+      <w:rFonts w:eastAsiaTheme="minorHAnsi"/>
+      <w:lang w:eastAsia="en-US"/>
+    </w:rPr>
+  </w:style>
+  <w:style w:type="paragraph" w:customStyle="1" w:styleId="1D78EB18FC7A447CAA942B73845A2CE520">
+    <w:name w:val="1D78EB18FC7A447CAA942B73845A2CE520"/>
+    <w:rsid w:val="006C34F0"/>
+    <w:rPr>
+      <w:rFonts w:eastAsiaTheme="minorHAnsi"/>
+      <w:lang w:eastAsia="en-US"/>
+    </w:rPr>
+  </w:style>
+  <w:style w:type="paragraph" w:customStyle="1" w:styleId="A5F8E073F68B4179B0A50ECFB5081DA220">
+    <w:name w:val="A5F8E073F68B4179B0A50ECFB5081DA220"/>
+    <w:rsid w:val="006C34F0"/>
+    <w:rPr>
+      <w:rFonts w:eastAsiaTheme="minorHAnsi"/>
+      <w:lang w:eastAsia="en-US"/>
+    </w:rPr>
+  </w:style>
+  <w:style w:type="paragraph" w:customStyle="1" w:styleId="4F1C2C89CA854A648D6D56EA2815D7BB14">
+    <w:name w:val="4F1C2C89CA854A648D6D56EA2815D7BB14"/>
+    <w:rsid w:val="006C34F0"/>
+    <w:rPr>
+      <w:rFonts w:eastAsiaTheme="minorHAnsi"/>
+      <w:lang w:eastAsia="en-US"/>
+    </w:rPr>
+  </w:style>
+  <w:style w:type="paragraph" w:customStyle="1" w:styleId="4AAD976DCA8B4026BE0B0446CADDFC6714">
+    <w:name w:val="4AAD976DCA8B4026BE0B0446CADDFC6714"/>
+    <w:rsid w:val="006C34F0"/>
+    <w:rPr>
+      <w:rFonts w:eastAsiaTheme="minorHAnsi"/>
+      <w:lang w:eastAsia="en-US"/>
+    </w:rPr>
+  </w:style>
+  <w:style w:type="paragraph" w:customStyle="1" w:styleId="4922B966FC53442F9EEA44807925436214">
+    <w:name w:val="4922B966FC53442F9EEA44807925436214"/>
+    <w:rsid w:val="006C34F0"/>
+    <w:rPr>
+      <w:rFonts w:eastAsiaTheme="minorHAnsi"/>
+      <w:lang w:eastAsia="en-US"/>
+    </w:rPr>
+  </w:style>
+  <w:style w:type="paragraph" w:customStyle="1" w:styleId="0F44E0A5811C4917903B7857A6BC7B8414">
+    <w:name w:val="0F44E0A5811C4917903B7857A6BC7B8414"/>
+    <w:rsid w:val="006C34F0"/>
+    <w:rPr>
+      <w:rFonts w:eastAsiaTheme="minorHAnsi"/>
+      <w:lang w:eastAsia="en-US"/>
+    </w:rPr>
+  </w:style>
+  <w:style w:type="paragraph" w:customStyle="1" w:styleId="753E5AB6F12245D3B32A1D25533AB9CE10">
+    <w:name w:val="753E5AB6F12245D3B32A1D25533AB9CE10"/>
+    <w:rsid w:val="006C34F0"/>
+    <w:rPr>
+      <w:rFonts w:eastAsiaTheme="minorHAnsi"/>
+      <w:lang w:eastAsia="en-US"/>
+    </w:rPr>
+  </w:style>
+  <w:style w:type="paragraph" w:customStyle="1" w:styleId="ABEA7B61C07441D5AFF7521C3A72EC9E10">
+    <w:name w:val="ABEA7B61C07441D5AFF7521C3A72EC9E10"/>
+    <w:rsid w:val="006C34F0"/>
+    <w:rPr>
+      <w:rFonts w:eastAsiaTheme="minorHAnsi"/>
+      <w:lang w:eastAsia="en-US"/>
+    </w:rPr>
+  </w:style>
+  <w:style w:type="paragraph" w:customStyle="1" w:styleId="4D5F7A4CD7CF418AB392B52B08CE620D20">
+    <w:name w:val="4D5F7A4CD7CF418AB392B52B08CE620D20"/>
+    <w:rsid w:val="006C34F0"/>
+    <w:rPr>
+      <w:rFonts w:eastAsiaTheme="minorHAnsi"/>
+      <w:lang w:eastAsia="en-US"/>
+    </w:rPr>
+  </w:style>
+  <w:style w:type="paragraph" w:customStyle="1" w:styleId="2B0B7A5956044BBB8B551AE3ACDD72FB20">
+    <w:name w:val="2B0B7A5956044BBB8B551AE3ACDD72FB20"/>
+    <w:rsid w:val="006C34F0"/>
     <w:rPr>
       <w:rFonts w:eastAsiaTheme="minorHAnsi"/>
       <w:lang w:eastAsia="en-US"/>

</xml_diff>